<commit_message>
on remet tout bien à nouveau
</commit_message>
<xml_diff>
--- a/Dossier-professionnel/DossierProfessionnelKevinLefebvre.docx
+++ b/Dossier-professionnel/DossierProfessionnelKevinLefebvre.docx
@@ -6254,6 +6254,7 @@
             <w:placeholder>
               <w:docPart w:val="05516317A58C4C669ED7E573BAEACD31"/>
             </w:placeholder>
+            <w:showingPlcHdr/>
           </w:sdtPr>
           <w:sdtEndPr/>
           <w:sdtContent>
@@ -6276,23 +6277,43 @@
                 </w:pPr>
                 <w:r>
                   <w:rPr>
-                    <w:rFonts w:cstheme="minorHAnsi"/>
+                    <w:rStyle w:val="Textedelespacerserv"/>
                     <w:b/>
                     <w:color w:val="404040" w:themeColor="text1" w:themeTint="BF"/>
-                    <w:sz w:val="24"/>
-                    <w:szCs w:val="24"/>
+                    <w:sz w:val="28"/>
+                    <w:szCs w:val="28"/>
                   </w:rPr>
-                  <w:t xml:space="preserve">Développer </w:t>
+                  <w:t>Cliquez</w:t>
                 </w:r>
                 <w:r>
                   <w:rPr>
-                    <w:rFonts w:cstheme="minorHAnsi"/>
+                    <w:rStyle w:val="Textedelespacerserv"/>
                     <w:b/>
                     <w:color w:val="404040" w:themeColor="text1" w:themeTint="BF"/>
-                    <w:sz w:val="24"/>
-                    <w:szCs w:val="24"/>
+                    <w:sz w:val="28"/>
+                    <w:szCs w:val="28"/>
                   </w:rPr>
-                  <w:t>la partie Front-end d’une application web ou web mobile en intégrant les recommandations de sécurité.</w:t>
+                  <w:t xml:space="preserve"> ici</w:t>
+                </w:r>
+                <w:r>
+                  <w:rPr>
+                    <w:rStyle w:val="Textedelespacerserv"/>
+                    <w:b/>
+                    <w:color w:val="404040" w:themeColor="text1" w:themeTint="BF"/>
+                    <w:sz w:val="28"/>
+                    <w:szCs w:val="28"/>
+                  </w:rPr>
+                  <w:t xml:space="preserve"> pour entrer</w:t>
+                </w:r>
+                <w:r>
+                  <w:rPr>
+                    <w:rStyle w:val="Textedelespacerserv"/>
+                    <w:b/>
+                    <w:color w:val="404040" w:themeColor="text1" w:themeTint="BF"/>
+                    <w:sz w:val="28"/>
+                    <w:szCs w:val="28"/>
+                  </w:rPr>
+                  <w:t xml:space="preserve"> l’intitulé de l’activité</w:t>
                 </w:r>
               </w:p>
             </w:tc>
@@ -6428,7 +6449,7 @@
                     <w:i/>
                     <w:color w:val="7F7F7F" w:themeColor="text1" w:themeTint="80"/>
                   </w:rPr>
-                  <w:t xml:space="preserve">ECF </w:t>
+                  <w:t>ECF CSS et HTML</w:t>
                 </w:r>
               </w:p>
             </w:tc>
@@ -6670,34 +6691,6 @@
                   <w:t>Pour chaque page chacune avait un lien grâce à une navigation de lien en forme de barre aussi appelé « NavBarre ». Et chaque lien amène à une destination bien précise. Un lien va pour la carte campagne, un autre lien pour aller vers la carte des clans, et une autre pour les donjons. Et un dernier lien qui doit aller à la page d’accueil qui correspond normalement au fichier index html.</w:t>
                 </w:r>
               </w:p>
-              <w:p>
-                <w:pPr>
-                  <w:spacing w:before="120"/>
-                  <w:rPr>
-                    <w:rFonts w:cstheme="minorHAnsi"/>
-                    <w:b/>
-                    <w:color w:val="404040" w:themeColor="text1" w:themeTint="BF"/>
-                  </w:rPr>
-                </w:pPr>
-                <w:r>
-                  <w:rPr>
-                    <w:rFonts w:cstheme="minorHAnsi"/>
-                    <w:b/>
-                    <w:color w:val="404040" w:themeColor="text1" w:themeTint="BF"/>
-                  </w:rPr>
-                  <w:t>J’ai également du Media Query</w:t>
-                </w:r>
-                <w:bookmarkStart w:id="0" w:name="_GoBack"/>
-                <w:bookmarkEnd w:id="0"/>
-                <w:r>
-                  <w:rPr>
-                    <w:rFonts w:cstheme="minorHAnsi"/>
-                    <w:b/>
-                    <w:color w:val="404040" w:themeColor="text1" w:themeTint="BF"/>
-                  </w:rPr>
-                  <w:t xml:space="preserve"> pour mettre la page conforme pour toutes les sortes de page.</w:t>
-                </w:r>
-              </w:p>
             </w:tc>
           </w:sdtContent>
         </w:sdt>
@@ -6846,19 +6839,7 @@
               <w:rPr>
                 <w:rFonts w:cstheme="minorHAnsi"/>
               </w:rPr>
-              <w:t>Niveau organisation trois dossiers séparer, un qui est nommé HTML, un autre nommé style.  Ajouté un à un fichier sans dossier</w:t>
-            </w:r>
-            <w:r>
-              <w:rPr>
-                <w:rFonts w:cstheme="minorHAnsi"/>
-              </w:rPr>
-              <w:t xml:space="preserve"> nommé index</w:t>
-            </w:r>
-            <w:r>
-              <w:rPr>
-                <w:rFonts w:cstheme="minorHAnsi"/>
-              </w:rPr>
-              <w:t xml:space="preserve"> qui sert pour la page d’accueil en mode HTML.</w:t>
+              <w:t>Niveau organisation trois dossiers séparer, un qui est nommé HTML, un autre nommé style.  Ajouté un à un fichier sans dossier qui sert pour la page d’accueil en mode HTML.</w:t>
             </w:r>
           </w:p>
         </w:tc>
@@ -12337,7 +12318,16 @@
           <w:rFonts w:cstheme="minorHAnsi"/>
           <w:color w:val="404040" w:themeColor="text1" w:themeTint="BF"/>
         </w:rPr>
-        <w:t xml:space="preserve">Annexe 1 la page html de mon accueil du jeu RAID SHADOW LEGEND. </w:t>
+        <w:t>Annexe 1 la page html de mon accueil du jeu RAID SHADOW LEGEND.</w:t>
+      </w:r>
+      <w:bookmarkStart w:id="0" w:name="_GoBack"/>
+      <w:bookmarkEnd w:id="0"/>
+      <w:r>
+        <w:rPr>
+          <w:rFonts w:cstheme="minorHAnsi"/>
+          <w:color w:val="404040" w:themeColor="text1" w:themeTint="BF"/>
+        </w:rPr>
+        <w:t xml:space="preserve"> </w:t>
       </w:r>
     </w:p>
     <w:sectPr>
@@ -16175,7 +16165,6 @@
     <w:rsid w:val="003879CC"/>
     <w:rsid w:val="004A531E"/>
     <w:rsid w:val="00563758"/>
-    <w:rsid w:val="005D4DCD"/>
     <w:rsid w:val="007468DB"/>
     <w:rsid w:val="007D652C"/>
     <w:rsid w:val="009B10D1"/>
@@ -26128,7 +26117,7 @@
 </file>
 
 <file path=customXml/itemProps1.xml><?xml version="1.0" encoding="utf-8"?>
-<ds:datastoreItem xmlns:ds="http://schemas.openxmlformats.org/officeDocument/2006/customXml" ds:itemID="{94329852-4D15-4C73-A9C7-A8D6F2E56C20}">
+<ds:datastoreItem xmlns:ds="http://schemas.openxmlformats.org/officeDocument/2006/customXml" ds:itemID="{8DD93832-6F91-4399-9AF0-A2B0047BE147}">
   <ds:schemaRefs>
     <ds:schemaRef ds:uri="http://schemas.openxmlformats.org/officeDocument/2006/bibliography"/>
   </ds:schemaRefs>

</xml_diff>